<commit_message>
Updated the json associated with editing the model
</commit_message>
<xml_diff>
--- a/modelMaker/Designs/ModelMaker-BackgroundFlow.docx
+++ b/modelMaker/Designs/ModelMaker-BackgroundFlow.docx
@@ -4,54 +4,428 @@
   <w:body>
     <w:p>
       <w:r>
+        <w:t xml:space="preserve">Every Model </w:t>
+      </w:r>
+      <w:r>
+        <w:t>N</w:t>
+      </w:r>
+      <w:r>
+        <w:t>eeds</w:t>
+      </w:r>
+      <w:r>
+        <w:t>:</w:t>
+      </w:r>
+    </w:p>
+    <w:p>
+      <w:pPr>
+        <w:pStyle w:val="ListParagraph"/>
+        <w:numPr>
+          <w:ilvl w:val="0"/>
+          <w:numId w:val="1"/>
+        </w:numPr>
+      </w:pPr>
+      <w:r>
+        <w:t>Props</w:t>
+      </w:r>
+    </w:p>
+    <w:p>
+      <w:pPr>
+        <w:pStyle w:val="ListParagraph"/>
+        <w:numPr>
+          <w:ilvl w:val="1"/>
+          <w:numId w:val="1"/>
+        </w:numPr>
+      </w:pPr>
+      <w:r>
+        <w:t>Grid width/height</w:t>
+      </w:r>
+    </w:p>
+    <w:p>
+      <w:pPr>
+        <w:pStyle w:val="ListParagraph"/>
+        <w:numPr>
+          <w:ilvl w:val="1"/>
+          <w:numId w:val="1"/>
+        </w:numPr>
+      </w:pPr>
+      <w:r>
+        <w:t># of Agent(s)</w:t>
+      </w:r>
+    </w:p>
+    <w:p>
+      <w:pPr>
+        <w:pStyle w:val="ListParagraph"/>
+        <w:numPr>
+          <w:ilvl w:val="2"/>
+          <w:numId w:val="1"/>
+        </w:numPr>
+      </w:pPr>
+      <w:r>
+        <w:t xml:space="preserve">Based on </w:t>
+      </w:r>
+      <w:r>
+        <w:t>INT</w:t>
+      </w:r>
+    </w:p>
+    <w:p>
+      <w:pPr>
+        <w:pStyle w:val="ListParagraph"/>
+        <w:numPr>
+          <w:ilvl w:val="2"/>
+          <w:numId w:val="1"/>
+        </w:numPr>
+      </w:pPr>
+      <w:r>
+        <w:t>Based on Density</w:t>
+      </w:r>
+    </w:p>
+    <w:p>
+      <w:pPr>
+        <w:pStyle w:val="ListParagraph"/>
+        <w:numPr>
+          <w:ilvl w:val="2"/>
+          <w:numId w:val="1"/>
+        </w:numPr>
+      </w:pPr>
+      <w:r>
+        <w:t>?</w:t>
+      </w:r>
+      <w:r>
+        <w:t>?</w:t>
+      </w:r>
+      <w:r>
+        <w:t>?</w:t>
+      </w:r>
+      <w:r>
+        <w:t>(Add)</w:t>
+      </w:r>
+    </w:p>
+    <w:p>
+      <w:pPr>
+        <w:pStyle w:val="ListParagraph"/>
+        <w:numPr>
+          <w:ilvl w:val="0"/>
+          <w:numId w:val="1"/>
+        </w:numPr>
+      </w:pPr>
+      <w:r>
+        <w:t>Props</w:t>
+      </w:r>
+      <w:r>
+        <w:t xml:space="preserve"> (Varies)</w:t>
+      </w:r>
+    </w:p>
+    <w:p>
+      <w:pPr>
+        <w:pStyle w:val="ListParagraph"/>
+        <w:numPr>
+          <w:ilvl w:val="1"/>
+          <w:numId w:val="1"/>
+        </w:numPr>
+      </w:pPr>
+      <w:r>
+        <w:t>Agent Speed</w:t>
+      </w:r>
+    </w:p>
+    <w:p>
+      <w:pPr>
+        <w:pStyle w:val="ListParagraph"/>
+        <w:numPr>
+          <w:ilvl w:val="1"/>
+          <w:numId w:val="1"/>
+        </w:numPr>
+      </w:pPr>
+      <w:r>
+        <w:t>???(Add)</w:t>
+      </w:r>
+    </w:p>
+    <w:p>
+      <w:pPr>
+        <w:pStyle w:val="ListParagraph"/>
+        <w:numPr>
+          <w:ilvl w:val="0"/>
+          <w:numId w:val="1"/>
+        </w:numPr>
+      </w:pPr>
+      <w:r>
+        <w:t>Agent</w:t>
+      </w:r>
+    </w:p>
+    <w:p>
+      <w:pPr>
+        <w:pStyle w:val="ListParagraph"/>
+        <w:numPr>
+          <w:ilvl w:val="1"/>
+          <w:numId w:val="1"/>
+        </w:numPr>
+      </w:pPr>
+      <w:r>
+        <w:t>A</w:t>
+      </w:r>
+      <w:r>
+        <w:t>ction</w:t>
+      </w:r>
+      <w:r>
+        <w:t xml:space="preserve"> (</w:t>
+      </w:r>
+      <w:r>
+        <w:t>varies</w:t>
+      </w:r>
+      <w:r>
+        <w:t>)</w:t>
+      </w:r>
+    </w:p>
+    <w:p>
+      <w:pPr>
+        <w:pStyle w:val="ListParagraph"/>
+        <w:numPr>
+          <w:ilvl w:val="2"/>
+          <w:numId w:val="1"/>
+        </w:numPr>
+      </w:pPr>
+      <w:r>
+        <w:t>Reproduction rate</w:t>
+      </w:r>
+    </w:p>
+    <w:p>
+      <w:pPr>
+        <w:pStyle w:val="ListParagraph"/>
+        <w:numPr>
+          <w:ilvl w:val="2"/>
+          <w:numId w:val="1"/>
+        </w:numPr>
+      </w:pPr>
+      <w:r>
+        <w:t>Life span</w:t>
+      </w:r>
+    </w:p>
+    <w:p>
+      <w:pPr>
+        <w:pStyle w:val="ListParagraph"/>
+        <w:numPr>
+          <w:ilvl w:val="2"/>
+          <w:numId w:val="1"/>
+        </w:numPr>
+      </w:pPr>
+      <w:r>
+        <w:t>Life bar (how many times you get hit before you die)</w:t>
+      </w:r>
+    </w:p>
+    <w:p>
+      <w:pPr>
+        <w:pStyle w:val="ListParagraph"/>
+        <w:numPr>
+          <w:ilvl w:val="2"/>
+          <w:numId w:val="1"/>
+        </w:numPr>
+      </w:pPr>
+      <w:r>
+        <w:t>Agent state (ex. Alive, Dead, Dying, Sick, etc.</w:t>
+      </w:r>
+      <w:bookmarkStart w:id="0" w:name="_GoBack"/>
+      <w:bookmarkEnd w:id="0"/>
+      <w:r>
+        <w:t>)</w:t>
+      </w:r>
+    </w:p>
+    <w:p>
+      <w:pPr>
+        <w:ind w:firstLine="720"/>
+      </w:pPr>
+      <w:r>
+        <w:t>(Composite)</w:t>
+      </w:r>
+    </w:p>
+    <w:p>
+      <w:pPr>
+        <w:pStyle w:val="ListParagraph"/>
+        <w:numPr>
+          <w:ilvl w:val="1"/>
+          <w:numId w:val="1"/>
+        </w:numPr>
+      </w:pPr>
+      <w:r>
+        <w:t>Needs color</w:t>
+      </w:r>
+      <w:r>
+        <w:t xml:space="preserve">, </w:t>
+      </w:r>
+      <w:r>
+        <w:t>(something to differentiate)</w:t>
+      </w:r>
+    </w:p>
+    <w:p>
+      <w:pPr>
+        <w:pStyle w:val="ListParagraph"/>
+        <w:numPr>
+          <w:ilvl w:val="1"/>
+          <w:numId w:val="1"/>
+        </w:numPr>
+      </w:pPr>
+      <w:r>
+        <w:t>Needs Max/Min # of type</w:t>
+      </w:r>
+    </w:p>
+    <w:p>
+      <w:pPr>
+        <w:pStyle w:val="ListParagraph"/>
+        <w:numPr>
+          <w:ilvl w:val="1"/>
+          <w:numId w:val="1"/>
+        </w:numPr>
+      </w:pPr>
+      <w:r>
+        <w:t>Needs default # of type</w:t>
+      </w:r>
+    </w:p>
+    <w:p>
+      <w:pPr>
+        <w:pStyle w:val="ListParagraph"/>
+        <w:numPr>
+          <w:ilvl w:val="1"/>
+          <w:numId w:val="1"/>
+        </w:numPr>
+      </w:pPr>
+      <w:r>
+        <w:t>Function that creates it (within python)</w:t>
+      </w:r>
+    </w:p>
+    <w:p>
+      <w:pPr>
+        <w:pStyle w:val="ListParagraph"/>
+        <w:numPr>
+          <w:ilvl w:val="0"/>
+          <w:numId w:val="1"/>
+        </w:numPr>
+      </w:pPr>
+      <w:r>
+        <w:t>Env</w:t>
+      </w:r>
+    </w:p>
+    <w:p>
+      <w:pPr>
+        <w:pStyle w:val="ListParagraph"/>
+        <w:numPr>
+          <w:ilvl w:val="1"/>
+          <w:numId w:val="1"/>
+        </w:numPr>
+      </w:pPr>
+      <w:r>
+        <w:t>Max/Min Width and Height</w:t>
+      </w:r>
+    </w:p>
+    <w:p>
+      <w:pPr>
+        <w:pStyle w:val="ListParagraph"/>
+        <w:numPr>
+          <w:ilvl w:val="1"/>
+          <w:numId w:val="1"/>
+        </w:numPr>
+      </w:pPr>
+      <w:r>
+        <w:t>Default width/height</w:t>
+      </w:r>
+    </w:p>
+    <w:p>
+      <w:pPr>
+        <w:pStyle w:val="ListParagraph"/>
+        <w:numPr>
+          <w:ilvl w:val="1"/>
+          <w:numId w:val="1"/>
+        </w:numPr>
+      </w:pPr>
+      <w:r>
+        <w:t>Type(s) of Agent(s)</w:t>
+      </w:r>
+    </w:p>
+    <w:p>
+      <w:pPr>
+        <w:pStyle w:val="ListParagraph"/>
+        <w:numPr>
+          <w:ilvl w:val="1"/>
+          <w:numId w:val="1"/>
+        </w:numPr>
+      </w:pPr>
+      <w:r>
+        <w:t>Props for the model</w:t>
+      </w:r>
+    </w:p>
+    <w:p>
+      <w:r>
+        <w:t>_____________________________________________________________________________________</w:t>
+      </w:r>
+    </w:p>
+    <w:p/>
+    <w:p>
+      <w:r>
         <w:t>When Pressing the “Create New Model”:</w:t>
       </w:r>
     </w:p>
     <w:p>
       <w:r>
         <w:tab/>
-        <w:t>&gt;Create a new blank props.json file</w:t>
-      </w:r>
-      <w:r>
-        <w:t xml:space="preserve"> and add it to the props folder in github</w:t>
-      </w:r>
-    </w:p>
-    <w:p>
-      <w:r>
-        <w:t>When Adding env to the editor page:</w:t>
-      </w:r>
-    </w:p>
-    <w:p>
-      <w:pPr>
-        <w:ind w:left="720"/>
-      </w:pPr>
-      <w:r>
-        <w:t>&gt;</w:t>
-      </w:r>
-      <w:r>
-        <w:t xml:space="preserve">json command: </w:t>
-      </w:r>
-      <w:r>
-        <w:t xml:space="preserve">create_env </w:t>
-      </w:r>
-      <w:r>
-        <w:sym w:font="Wingdings" w:char="F0E0"/>
-      </w:r>
-      <w:r>
-        <w:t xml:space="preserve"> </w:t>
-      </w:r>
-      <w:r>
-        <w:t xml:space="preserve">adds the grid width and height to the props, along with the </w:t>
+        <w:t xml:space="preserve">&gt;Create a new blank </w:t>
       </w:r>
       <w:r>
         <w:rPr>
           <w:b/>
           <w:bCs/>
         </w:rPr>
+        <w:t>“model name”.</w:t>
+      </w:r>
+      <w:r>
+        <w:rPr>
+          <w:b/>
+          <w:bCs/>
+        </w:rPr>
+        <w:t>props.json</w:t>
+      </w:r>
+      <w:r>
+        <w:t xml:space="preserve"> </w:t>
+      </w:r>
+      <w:r>
+        <w:t xml:space="preserve">named after the model </w:t>
+      </w:r>
+    </w:p>
+    <w:p>
+      <w:r>
+        <w:t>When Adding env to the editor page:</w:t>
+      </w:r>
+    </w:p>
+    <w:p>
+      <w:pPr>
+        <w:ind w:left="720"/>
+      </w:pPr>
+      <w:r>
+        <w:t>&gt;</w:t>
+      </w:r>
+      <w:r>
+        <w:t xml:space="preserve">adds the grid width and height to the </w:t>
+      </w:r>
+      <w:r>
+        <w:t>“model name”</w:t>
+      </w:r>
+      <w:r>
+        <w:t>.</w:t>
+      </w:r>
+      <w:r>
+        <w:t>props</w:t>
+      </w:r>
+      <w:r>
+        <w:t>.json</w:t>
+      </w:r>
+      <w:r>
+        <w:t xml:space="preserve">, along with the </w:t>
+      </w:r>
+      <w:r>
+        <w:rPr>
+          <w:b/>
+          <w:bCs/>
+        </w:rPr>
         <w:t>max</w:t>
       </w:r>
       <w:r>
-        <w:t xml:space="preserve"> width and height specified buy the user</w:t>
+        <w:t xml:space="preserve"> width and height specified by the user</w:t>
       </w:r>
       <w:r>
         <w:t xml:space="preserve">. </w:t>
@@ -64,237 +438,854 @@
       <w:r>
         <w:t>&gt;</w:t>
       </w:r>
-      <w:bookmarkStart w:id="0" w:name="_GoBack"/>
-      <w:bookmarkEnd w:id="0"/>
-      <w:r>
-        <w:t xml:space="preserve">By default </w:t>
-      </w:r>
-      <w:r>
-        <w:t>the “val” is equal to the INT is the median</w:t>
-      </w:r>
-      <w:r>
-        <w:t xml:space="preserve"> between 2 and the max value</w:t>
+      <w:r>
+        <w:t xml:space="preserve">By </w:t>
+      </w:r>
+      <w:r>
+        <w:t>default,</w:t>
+      </w:r>
+      <w:r>
+        <w:t xml:space="preserve"> </w:t>
+      </w:r>
+      <w:r>
+        <w:t>the “val” is equal to the median</w:t>
+      </w:r>
+      <w:r>
+        <w:t xml:space="preserve"> between </w:t>
+      </w:r>
+      <w:r>
+        <w:t>lowval</w:t>
+      </w:r>
+      <w:r>
+        <w:t xml:space="preserve"> and </w:t>
+      </w:r>
+      <w:r>
+        <w:t>hival</w:t>
       </w:r>
       <w:r>
         <w:t>.</w:t>
       </w:r>
       <w:r>
+        <w:t xml:space="preserve"> This can be changed manually by the user in an “edit env” menu</w:t>
+      </w:r>
+    </w:p>
+    <w:p>
+      <w:pPr>
+        <w:ind w:left="720"/>
+      </w:pPr>
+      <w:r>
+        <w:t xml:space="preserve">&gt;Python will know to use the </w:t>
+      </w:r>
+      <w:r>
+        <w:rPr>
+          <w:u w:val="single"/>
+        </w:rPr>
+        <w:t>indra.env script</w:t>
+      </w:r>
+      <w:r>
         <w:t xml:space="preserve"> </w:t>
       </w:r>
     </w:p>
     <w:p>
       <w:pPr>
+        <w:ind w:left="1440"/>
+      </w:pPr>
+      <w:r>
+        <w:t>Ex.</w:t>
+      </w:r>
+      <w:r>
+        <w:t>(just like in any other props.json file)</w:t>
+      </w:r>
+    </w:p>
+    <w:p>
+      <w:pPr>
+        <w:ind w:left="1440"/>
+      </w:pPr>
+      <w:r>
+        <w:lastRenderedPageBreak/>
+        <w:t>{</w:t>
+      </w:r>
+    </w:p>
+    <w:p>
+      <w:pPr>
+        <w:ind w:left="1440"/>
+      </w:pPr>
+      <w:r>
+        <w:t xml:space="preserve">  "grid_height": {</w:t>
+      </w:r>
+    </w:p>
+    <w:p>
+      <w:pPr>
+        <w:ind w:left="1440"/>
+      </w:pPr>
+      <w:r>
+        <w:t xml:space="preserve">    "val": </w:t>
+      </w:r>
+      <w:r>
+        <w:t>5</w:t>
+      </w:r>
+      <w:r>
+        <w:t>0,</w:t>
+      </w:r>
+    </w:p>
+    <w:p>
+      <w:pPr>
+        <w:ind w:left="1440"/>
+      </w:pPr>
+      <w:r>
+        <w:t xml:space="preserve">    "question": "What is the grid height?",</w:t>
+      </w:r>
+    </w:p>
+    <w:p>
+      <w:pPr>
+        <w:ind w:left="1440"/>
+      </w:pPr>
+      <w:r>
+        <w:t xml:space="preserve">    "atype": "INT",</w:t>
+      </w:r>
+    </w:p>
+    <w:p>
+      <w:pPr>
+        <w:ind w:left="1440"/>
+      </w:pPr>
+      <w:r>
+        <w:t xml:space="preserve">    "hival": 100,</w:t>
+      </w:r>
+    </w:p>
+    <w:p>
+      <w:pPr>
+        <w:ind w:left="1440"/>
+      </w:pPr>
+      <w:r>
+        <w:t xml:space="preserve">    "lowval": </w:t>
+      </w:r>
+      <w:r>
+        <w:t>0</w:t>
+      </w:r>
+    </w:p>
+    <w:p>
+      <w:pPr>
+        <w:ind w:left="1440"/>
+      </w:pPr>
+      <w:r>
+        <w:t xml:space="preserve">  },</w:t>
+      </w:r>
+    </w:p>
+    <w:p>
+      <w:pPr>
+        <w:ind w:left="1440"/>
+      </w:pPr>
+      <w:r>
+        <w:t xml:space="preserve">  "grid_width": {</w:t>
+      </w:r>
+    </w:p>
+    <w:p>
+      <w:pPr>
+        <w:ind w:left="1440"/>
+      </w:pPr>
+      <w:r>
+        <w:t xml:space="preserve">    "val": 20,</w:t>
+      </w:r>
+    </w:p>
+    <w:p>
+      <w:pPr>
+        <w:ind w:left="1440"/>
+      </w:pPr>
+      <w:r>
+        <w:t xml:space="preserve">    "question": "What is the grid width?",</w:t>
+      </w:r>
+    </w:p>
+    <w:p>
+      <w:pPr>
+        <w:ind w:left="1440"/>
+      </w:pPr>
+      <w:r>
+        <w:t xml:space="preserve">    "atype": "INT",</w:t>
+      </w:r>
+    </w:p>
+    <w:p>
+      <w:pPr>
+        <w:ind w:left="1440"/>
+      </w:pPr>
+      <w:r>
+        <w:t xml:space="preserve">    "hival": 100,</w:t>
+      </w:r>
+    </w:p>
+    <w:p>
+      <w:pPr>
+        <w:ind w:left="1440"/>
+      </w:pPr>
+      <w:r>
+        <w:t xml:space="preserve">    "lowval": 2</w:t>
+      </w:r>
+    </w:p>
+    <w:p>
+      <w:pPr>
+        <w:ind w:left="1440"/>
+      </w:pPr>
+      <w:r>
+        <w:t xml:space="preserve">  }</w:t>
+      </w:r>
+    </w:p>
+    <w:p>
+      <w:pPr>
+        <w:ind w:left="1440"/>
+      </w:pPr>
+      <w:r>
+        <w:t>}</w:t>
+      </w:r>
+    </w:p>
+    <w:p>
+      <w:r>
+        <w:t>When Adding a new agent to the env:</w:t>
+      </w:r>
+    </w:p>
+    <w:p>
+      <w:pPr>
         <w:ind w:left="720"/>
       </w:pPr>
       <w:r>
+        <w:t>&gt;</w:t>
+      </w:r>
+      <w:r>
+        <w:t xml:space="preserve"> adds a prop called “agent name” along with the default</w:t>
+      </w:r>
+      <w:r>
+        <w:t xml:space="preserve"> number of the type specified by the user</w:t>
+      </w:r>
+      <w:r>
+        <w:t xml:space="preserve"> to the </w:t>
+      </w:r>
+      <w:r>
+        <w:t>“model name”.props.json</w:t>
+      </w:r>
+    </w:p>
+    <w:p>
+      <w:pPr>
+        <w:ind w:left="1440"/>
+      </w:pPr>
+      <w:r>
+        <w:t>Ex. (Just like in any other json file)</w:t>
+      </w:r>
+    </w:p>
+    <w:p>
+      <w:pPr>
+        <w:ind w:left="1440"/>
+      </w:pPr>
+      <w:r>
+        <w:t>{</w:t>
+      </w:r>
+    </w:p>
+    <w:p>
+      <w:pPr>
+        <w:ind w:left="1440"/>
+      </w:pPr>
+      <w:r>
+        <w:tab/>
+      </w:r>
+    </w:p>
+    <w:p>
+      <w:pPr>
+        <w:ind w:left="1440"/>
+      </w:pPr>
+      <w:r>
+        <w:tab/>
+      </w:r>
+      <w:r>
+        <w:t>"</w:t>
+      </w:r>
+      <w:r>
+        <w:t>AgentA</w:t>
+      </w:r>
+      <w:r>
+        <w:t>": {</w:t>
+      </w:r>
+    </w:p>
+    <w:p>
+      <w:pPr>
+        <w:ind w:left="2160" w:firstLine="720"/>
+      </w:pPr>
+      <w:r>
+        <w:t>"val": 2,</w:t>
+      </w:r>
+    </w:p>
+    <w:p>
+      <w:pPr>
+        <w:ind w:left="2160" w:firstLine="720"/>
+      </w:pPr>
+      <w:r>
+        <w:t xml:space="preserve"> "question": "</w:t>
+      </w:r>
+      <w:r>
+        <w:t>How many Agent do you want</w:t>
+      </w:r>
+      <w:r>
+        <w:t>?",</w:t>
+      </w:r>
+    </w:p>
+    <w:p>
+      <w:pPr>
+        <w:ind w:left="2160" w:firstLine="720"/>
+      </w:pPr>
+      <w:r>
+        <w:t>"atype": "INT",</w:t>
+      </w:r>
+    </w:p>
+    <w:p>
+      <w:pPr>
+        <w:ind w:left="2160" w:firstLine="720"/>
+      </w:pPr>
+      <w:r>
+        <w:t xml:space="preserve"> "hival": 100,</w:t>
+      </w:r>
+    </w:p>
+    <w:p>
+      <w:pPr>
+        <w:ind w:left="2160" w:firstLine="720"/>
+      </w:pPr>
+      <w:r>
+        <w:t>"lowval": 1</w:t>
+      </w:r>
+    </w:p>
+    <w:p>
+      <w:pPr>
+        <w:ind w:left="1440" w:firstLine="720"/>
+      </w:pPr>
+      <w:r>
+        <w:t xml:space="preserve">  },</w:t>
+      </w:r>
+    </w:p>
+    <w:p>
+      <w:pPr>
+        <w:ind w:left="1440" w:firstLine="720"/>
+      </w:pPr>
+    </w:p>
+    <w:p>
+      <w:pPr>
+        <w:ind w:left="1440"/>
+      </w:pPr>
+      <w:r>
+        <w:t>}</w:t>
+      </w:r>
+    </w:p>
+    <w:p>
+      <w:pPr>
+        <w:ind w:left="720"/>
+      </w:pPr>
+      <w:r>
+        <w:t xml:space="preserve">&gt;Python will know to use the </w:t>
+      </w:r>
+      <w:r>
+        <w:rPr>
+          <w:u w:val="single"/>
+        </w:rPr>
+        <w:t xml:space="preserve">indra.agent </w:t>
+      </w:r>
+      <w:r>
+        <w:rPr>
+          <w:u w:val="single"/>
+        </w:rPr>
+        <w:t>script</w:t>
+      </w:r>
+    </w:p>
+    <w:p/>
+    <w:p>
+      <w:r>
+        <w:t>When Adding an action to an agent:</w:t>
+      </w:r>
+    </w:p>
+    <w:p>
+      <w:pPr>
+        <w:rPr>
+          <w:b/>
+          <w:bCs/>
+        </w:rPr>
+      </w:pPr>
+      <w:r>
+        <w:tab/>
+      </w:r>
+    </w:p>
+    <w:p>
+      <w:pPr>
+        <w:ind w:left="720"/>
+        <w:rPr>
+          <w:b/>
+          <w:bCs/>
+        </w:rPr>
+      </w:pPr>
+      <w:r>
+        <w:rPr>
+          <w:b/>
+          <w:bCs/>
+        </w:rPr>
+        <w:t>&gt;</w:t>
+      </w:r>
+      <w:r>
+        <w:t xml:space="preserve">Create </w:t>
+      </w:r>
+      <w:r>
+        <w:t xml:space="preserve">json file: </w:t>
+      </w:r>
+      <w:r>
+        <w:rPr>
+          <w:b/>
+          <w:bCs/>
+        </w:rPr>
+        <w:t>“agent name”_actions.json</w:t>
+      </w:r>
+    </w:p>
+    <w:p>
+      <w:pPr>
+        <w:ind w:left="1440"/>
+      </w:pPr>
+      <w:r>
+        <w:rPr>
+          <w:b/>
+          <w:bCs/>
+        </w:rPr>
+        <w:t>&gt;</w:t>
+      </w:r>
+      <w:r>
+        <w:t xml:space="preserve">this only happens </w:t>
+      </w:r>
+      <w:r>
+        <w:t>if the file</w:t>
+      </w:r>
+      <w:r>
+        <w:t xml:space="preserve"> doesn’t exist already</w:t>
+      </w:r>
+      <w:r>
+        <w:t xml:space="preserve"> after adding a trig zone</w:t>
+      </w:r>
+    </w:p>
+    <w:p>
+      <w:r>
+        <w:tab/>
+        <w:t>&gt;</w:t>
+      </w:r>
+      <w:r>
+        <w:t xml:space="preserve">Depending on the </w:t>
+      </w:r>
+      <w:r>
+        <w:t>action it will have</w:t>
+      </w:r>
+      <w:r>
+        <w:t>, a new entry</w:t>
+      </w:r>
+      <w:r>
+        <w:t xml:space="preserve"> will be added to the agent action json file</w:t>
+      </w:r>
+    </w:p>
+    <w:p>
+      <w:r>
+        <w:tab/>
+      </w:r>
+      <w:r>
+        <w:tab/>
+      </w:r>
+      <w:r>
         <w:t>Ex.</w:t>
       </w:r>
-    </w:p>
-    <w:p>
-      <w:pPr>
-        <w:ind w:left="720"/>
-      </w:pPr>
+      <w:r>
+        <w:t xml:space="preserve">(Inside </w:t>
+      </w:r>
+      <w:r>
+        <w:t>AgentA_actions.json</w:t>
+      </w:r>
+      <w:r>
+        <w:t>)</w:t>
+      </w:r>
+    </w:p>
+    <w:p>
+      <w:r>
+        <w:tab/>
+      </w:r>
+      <w:r>
+        <w:tab/>
+      </w:r>
       <w:r>
         <w:t>{</w:t>
       </w:r>
     </w:p>
     <w:p>
-      <w:pPr>
-        <w:ind w:left="720"/>
-      </w:pPr>
-      <w:r>
-        <w:t xml:space="preserve">  "grid_height": {</w:t>
-      </w:r>
-    </w:p>
-    <w:p>
-      <w:pPr>
-        <w:ind w:left="720"/>
-      </w:pPr>
-      <w:r>
-        <w:t xml:space="preserve">    "val": 20,</w:t>
-      </w:r>
-    </w:p>
-    <w:p>
-      <w:pPr>
-        <w:ind w:left="720"/>
-      </w:pPr>
-      <w:r>
-        <w:t xml:space="preserve">    "question": "What is the grid height?",</w:t>
-      </w:r>
-    </w:p>
-    <w:p>
-      <w:pPr>
-        <w:ind w:left="720"/>
-      </w:pPr>
-      <w:r>
-        <w:t xml:space="preserve">    "atype": "INT",</w:t>
-      </w:r>
-    </w:p>
-    <w:p>
-      <w:pPr>
-        <w:ind w:left="720"/>
-      </w:pPr>
-      <w:r>
-        <w:t xml:space="preserve">    "hival": 100,</w:t>
-      </w:r>
-    </w:p>
-    <w:p>
-      <w:pPr>
-        <w:ind w:left="720"/>
-      </w:pPr>
-      <w:r>
-        <w:t xml:space="preserve">    "lowval": 2</w:t>
-      </w:r>
-    </w:p>
-    <w:p>
-      <w:pPr>
-        <w:ind w:left="720"/>
-      </w:pPr>
-      <w:r>
-        <w:t xml:space="preserve">  },</w:t>
-      </w:r>
-    </w:p>
-    <w:p>
-      <w:pPr>
-        <w:ind w:left="720"/>
-      </w:pPr>
-      <w:r>
-        <w:t xml:space="preserve">  "grid_width": {</w:t>
-      </w:r>
-    </w:p>
-    <w:p>
-      <w:pPr>
-        <w:ind w:left="720"/>
-      </w:pPr>
-      <w:r>
-        <w:t xml:space="preserve">    "val": 20,</w:t>
-      </w:r>
-    </w:p>
-    <w:p>
-      <w:pPr>
-        <w:ind w:left="720"/>
-      </w:pPr>
-      <w:r>
-        <w:t xml:space="preserve">    "question": "What is the grid width?",</w:t>
-      </w:r>
-    </w:p>
-    <w:p>
-      <w:pPr>
-        <w:ind w:left="720"/>
-      </w:pPr>
-      <w:r>
-        <w:t xml:space="preserve">    "atype": "INT",</w:t>
-      </w:r>
-    </w:p>
-    <w:p>
-      <w:pPr>
-        <w:ind w:left="720"/>
-      </w:pPr>
-      <w:r>
-        <w:t xml:space="preserve">    "hival": 100,</w:t>
-      </w:r>
-    </w:p>
-    <w:p>
-      <w:pPr>
-        <w:ind w:left="720"/>
-      </w:pPr>
-      <w:r>
-        <w:t xml:space="preserve">    "lowval": 2</w:t>
-      </w:r>
-    </w:p>
-    <w:p>
-      <w:pPr>
-        <w:ind w:left="720"/>
-      </w:pPr>
-      <w:r>
-        <w:t xml:space="preserve">  }</w:t>
-      </w:r>
-    </w:p>
-    <w:p>
-      <w:pPr>
-        <w:ind w:left="720"/>
+      <w:r>
+        <w:tab/>
+      </w:r>
+      <w:r>
+        <w:tab/>
+      </w:r>
+      <w:r>
+        <w:tab/>
+      </w:r>
+      <w:r>
+        <w:t xml:space="preserve">“Move Towards Agent B” </w:t>
+      </w:r>
+      <w:r>
+        <w:t>:</w:t>
+      </w:r>
+      <w:r>
+        <w:t>{</w:t>
+      </w:r>
+    </w:p>
+    <w:p>
+      <w:r>
+        <w:tab/>
+      </w:r>
+      <w:r>
+        <w:tab/>
+      </w:r>
+      <w:r>
+        <w:tab/>
+      </w:r>
+      <w:r>
+        <w:tab/>
+      </w:r>
+      <w:r>
+        <w:t>“Action Type”: Movement</w:t>
+      </w:r>
+      <w:r>
+        <w:t xml:space="preserve"> //</w:t>
+      </w:r>
+      <w:r>
+        <w:t>This determines the function of the action</w:t>
+      </w:r>
+    </w:p>
+    <w:p>
+      <w:r>
+        <w:tab/>
+      </w:r>
+      <w:r>
+        <w:tab/>
+      </w:r>
+      <w:r>
+        <w:tab/>
+      </w:r>
+      <w:r>
+        <w:tab/>
+      </w:r>
+      <w:r>
+        <w:t xml:space="preserve">“Has Trig Zone”: </w:t>
+      </w:r>
+      <w:r>
+        <w:t>false</w:t>
+      </w:r>
+      <w:r>
+        <w:t xml:space="preserve"> //</w:t>
+      </w:r>
+      <w:r>
+        <w:t xml:space="preserve"> no </w:t>
+      </w:r>
+      <w:r>
+        <w:t>trigger</w:t>
+      </w:r>
+      <w:r>
+        <w:t>Z</w:t>
+      </w:r>
+      <w:r>
+        <w:t xml:space="preserve">one </w:t>
+      </w:r>
+      <w:r>
+        <w:t>connected</w:t>
+      </w:r>
+      <w:r>
+        <w:t xml:space="preserve"> w</w:t>
+      </w:r>
+      <w:r>
+        <w:t xml:space="preserve">/ </w:t>
+      </w:r>
+      <w:r>
+        <w:t>action</w:t>
+      </w:r>
+      <w:r>
+        <w:t>, else true</w:t>
+      </w:r>
+    </w:p>
+    <w:p>
+      <w:r>
+        <w:tab/>
+      </w:r>
+      <w:r>
+        <w:tab/>
+      </w:r>
+      <w:r>
+        <w:tab/>
+      </w:r>
+      <w:r>
+        <w:tab/>
+      </w:r>
+      <w:r>
+        <w:t xml:space="preserve">“Trig Distance”: 0 //since </w:t>
+      </w:r>
+      <w:r>
+        <w:t>there’s no trig zone, value is 0</w:t>
+      </w:r>
+    </w:p>
+    <w:p>
+      <w:pPr>
+        <w:ind w:left="1440" w:firstLine="720"/>
       </w:pPr>
       <w:r>
         <w:t>}</w:t>
       </w:r>
     </w:p>
     <w:p>
-      <w:r>
-        <w:t>When Adding a new agent to the env:</w:t>
-      </w:r>
-    </w:p>
-    <w:p>
-      <w:pPr>
-        <w:ind w:left="720"/>
-      </w:pPr>
-      <w:r>
+      <w:pPr>
+        <w:ind w:left="720" w:firstLine="720"/>
+      </w:pPr>
+      <w:r>
+        <w:t>}</w:t>
+      </w:r>
+      <w:r>
+        <w:tab/>
+      </w:r>
+      <w:r>
+        <w:tab/>
+      </w:r>
+    </w:p>
+    <w:p>
+      <w:r>
+        <w:t xml:space="preserve">When Adding a </w:t>
+      </w:r>
+      <w:r>
+        <w:t>Trigger zone</w:t>
+      </w:r>
+      <w:r>
+        <w:t xml:space="preserve"> to an agent:</w:t>
+      </w:r>
+    </w:p>
+    <w:p>
+      <w:pPr>
+        <w:rPr>
+          <w:b/>
+          <w:bCs/>
+        </w:rPr>
+      </w:pPr>
+      <w:r>
+        <w:tab/>
+      </w:r>
+      <w:r>
+        <w:rPr>
+          <w:b/>
+          <w:bCs/>
+        </w:rPr>
         <w:t>&gt;</w:t>
       </w:r>
       <w:r>
-        <w:t>json command: create_agent</w:t>
-      </w:r>
-      <w:r>
-        <w:t>_”agent</w:t>
-      </w:r>
-      <w:r>
-        <w:t xml:space="preserve"> name</w:t>
-      </w:r>
-      <w:r>
-        <w:t>”</w:t>
-      </w:r>
-      <w:r>
+        <w:t xml:space="preserve">Create json file: </w:t>
+      </w:r>
+      <w:r>
+        <w:rPr>
+          <w:b/>
+          <w:bCs/>
+        </w:rPr>
+        <w:t>“agent name”_actions.json</w:t>
+      </w:r>
+    </w:p>
+    <w:p>
+      <w:pPr>
+        <w:ind w:left="1440"/>
+      </w:pPr>
+      <w:r>
+        <w:rPr>
+          <w:b/>
+          <w:bCs/>
+        </w:rPr>
+        <w:t>&gt;</w:t>
+      </w:r>
+      <w:r>
+        <w:t>this only happens if the user decides to add the trig zone before an action</w:t>
+      </w:r>
+      <w:r>
+        <w:t>, and one doesn’t exist already</w:t>
+      </w:r>
+    </w:p>
+    <w:p>
+      <w:pPr>
+        <w:ind w:left="1440"/>
+      </w:pPr>
+      <w:r>
+        <w:rPr>
+          <w:b/>
+          <w:bCs/>
+        </w:rPr>
+        <w:t>&gt;</w:t>
+      </w:r>
+      <w:r>
+        <w:t xml:space="preserve">it will remain blank until an action is added to the </w:t>
+      </w:r>
+      <w:r>
+        <w:t>agent</w:t>
+      </w:r>
+    </w:p>
+    <w:p>
+      <w:r>
+        <w:rPr>
+          <w:b/>
+          <w:bCs/>
+        </w:rPr>
+        <w:tab/>
+      </w:r>
+      <w:r>
+        <w:rPr>
+          <w:b/>
+          <w:bCs/>
+        </w:rPr>
+        <w:t>&gt;</w:t>
+      </w:r>
+      <w:r>
+        <w:t xml:space="preserve">Python will know to use the </w:t>
+      </w:r>
+      <w:r>
+        <w:rPr>
+          <w:u w:val="single"/>
+        </w:rPr>
+        <w:t xml:space="preserve">indra.space </w:t>
+      </w:r>
+      <w:r>
+        <w:rPr>
+          <w:u w:val="single"/>
+        </w:rPr>
+        <w:t>script</w:t>
+      </w:r>
+      <w:r>
+        <w:rPr>
+          <w:u w:val="single"/>
+        </w:rPr>
         <w:t xml:space="preserve"> </w:t>
       </w:r>
       <w:r>
-        <w:sym w:font="Wingdings" w:char="F0E0"/>
-      </w:r>
-      <w:r>
-        <w:t xml:space="preserve"> adds a prop called “agent name” along with the default</w:t>
-      </w:r>
-      <w:r>
-        <w:t xml:space="preserve"> number of the type specified by the user</w:t>
-      </w:r>
-    </w:p>
-    <w:p>
-      <w:pPr>
-        <w:ind w:left="720"/>
-      </w:pPr>
-      <w:r>
-        <w:t>&gt;Create a new blank actions_”</w:t>
-      </w:r>
-      <w:r>
-        <w:t>agent name</w:t>
-      </w:r>
-      <w:r>
-        <w:t>”.json file</w:t>
-      </w:r>
-      <w:r>
-        <w:t xml:space="preserve"> </w:t>
-      </w:r>
-      <w:r>
-        <w:sym w:font="Wingdings" w:char="F0E0"/>
-      </w:r>
-      <w:r>
-        <w:t xml:space="preserve"> this file will hold all the actions associated with this agent</w:t>
-      </w:r>
-    </w:p>
-    <w:p/>
-    <w:p>
-      <w:r>
-        <w:t>When Adding an action to an agent:</w:t>
+        <w:t>for that action</w:t>
+      </w:r>
+    </w:p>
+    <w:p>
+      <w:r>
+        <w:t>When associating a Trigger zone to an action:</w:t>
+      </w:r>
+    </w:p>
+    <w:p>
+      <w:r>
+        <w:tab/>
+        <w:t>&gt;</w:t>
+      </w:r>
+      <w:r>
+        <w:t xml:space="preserve">the hasTrig and Trig Distance values will change for the action </w:t>
+      </w:r>
+      <w:r>
+        <w:t>a trigger is attached to</w:t>
+      </w:r>
+    </w:p>
+    <w:p>
+      <w:r>
+        <w:tab/>
+      </w:r>
+      <w:r>
+        <w:tab/>
+      </w:r>
+      <w:r>
+        <w:t>Ex.(Inside AgentA_actions.json)</w:t>
+      </w:r>
+    </w:p>
+    <w:p>
+      <w:r>
+        <w:tab/>
+      </w:r>
+      <w:r>
+        <w:tab/>
+        <w:t>{</w:t>
+      </w:r>
+    </w:p>
+    <w:p>
+      <w:r>
+        <w:tab/>
+      </w:r>
+      <w:r>
+        <w:tab/>
+      </w:r>
+      <w:r>
+        <w:tab/>
+        <w:t>“Move Towards Agent B” :{</w:t>
+      </w:r>
+    </w:p>
+    <w:p>
+      <w:r>
+        <w:tab/>
+      </w:r>
+      <w:r>
+        <w:tab/>
+      </w:r>
+      <w:r>
+        <w:tab/>
+      </w:r>
+      <w:r>
+        <w:tab/>
+        <w:t>“Action Type”: Movement //This determines the function of the action</w:t>
       </w:r>
     </w:p>
     <w:p>
       <w:r>
         <w:lastRenderedPageBreak/>
         <w:tab/>
-        <w:t>&gt;</w:t>
-      </w:r>
-      <w:r>
-        <w:t xml:space="preserve">json command: </w:t>
-      </w:r>
-      <w:r>
-        <w:t>create_action_”action name”</w:t>
+      </w:r>
+      <w:r>
+        <w:tab/>
+      </w:r>
+      <w:r>
+        <w:tab/>
+      </w:r>
+      <w:r>
+        <w:tab/>
+        <w:t xml:space="preserve">“Has Trig Zone”: </w:t>
+      </w:r>
+      <w:r>
+        <w:rPr>
+          <w:b/>
+          <w:bCs/>
+        </w:rPr>
+        <w:t>true</w:t>
+      </w:r>
+    </w:p>
+    <w:p>
+      <w:r>
+        <w:tab/>
+      </w:r>
+      <w:r>
+        <w:tab/>
+      </w:r>
+      <w:r>
+        <w:tab/>
+      </w:r>
+      <w:r>
+        <w:tab/>
+        <w:t xml:space="preserve">“Trig Distance”: </w:t>
+      </w:r>
+      <w:r>
+        <w:rPr>
+          <w:b/>
+          <w:bCs/>
+        </w:rPr>
+        <w:t>10</w:t>
+      </w:r>
+    </w:p>
+    <w:p>
+      <w:pPr>
+        <w:ind w:left="1440" w:firstLine="720"/>
+      </w:pPr>
+      <w:r>
+        <w:t>}</w:t>
+      </w:r>
+    </w:p>
+    <w:p>
+      <w:pPr>
+        <w:ind w:left="720" w:firstLine="720"/>
+      </w:pPr>
+      <w:r>
+        <w:t>}</w:t>
+      </w:r>
+      <w:r>
+        <w:tab/>
+      </w:r>
+      <w:r>
+        <w:tab/>
       </w:r>
     </w:p>
     <w:sectPr>
@@ -305,6 +1296,127 @@
     </w:sectPr>
   </w:body>
 </w:document>
+</file>
+
+<file path=word/numbering.xml><?xml version="1.0" encoding="utf-8"?>
+<w:numbering xmlns:wpc="http://schemas.microsoft.com/office/word/2010/wordprocessingCanvas" xmlns:cx="http://schemas.microsoft.com/office/drawing/2014/chartex" xmlns:cx1="http://schemas.microsoft.com/office/drawing/2015/9/8/chartex" xmlns:cx2="http://schemas.microsoft.com/office/drawing/2015/10/21/chartex" xmlns:cx3="http://schemas.microsoft.com/office/drawing/2016/5/9/chartex" xmlns:cx4="http://schemas.microsoft.com/office/drawing/2016/5/10/chartex" xmlns:cx5="http://schemas.microsoft.com/office/drawing/2016/5/11/chartex" xmlns:cx6="http://schemas.microsoft.com/office/drawing/2016/5/12/chartex" xmlns:cx7="http://schemas.microsoft.com/office/drawing/2016/5/13/chartex" xmlns:cx8="http://schemas.microsoft.com/office/drawing/2016/5/14/chartex" xmlns:mc="http://schemas.openxmlformats.org/markup-compatibility/2006" xmlns:aink="http://schemas.microsoft.com/office/drawing/2016/ink" xmlns:am3d="http://schemas.microsoft.com/office/drawing/2017/model3d" xmlns:o="urn:schemas-microsoft-com:office:office" xmlns:r="http://schemas.openxmlformats.org/officeDocument/2006/relationships" xmlns:m="http://schemas.openxmlformats.org/officeDocument/2006/math" xmlns:v="urn:schemas-microsoft-com:vml" xmlns:wp14="http://schemas.microsoft.com/office/word/2010/wordprocessingDrawing" xmlns:wp="http://schemas.openxmlformats.org/drawingml/2006/wordprocessingDrawing" xmlns:w10="urn:schemas-microsoft-com:office:word" xmlns:w="http://schemas.openxmlformats.org/wordprocessingml/2006/main" xmlns:w14="http://schemas.microsoft.com/office/word/2010/wordml" xmlns:w15="http://schemas.microsoft.com/office/word/2012/wordml" xmlns:w16cid="http://schemas.microsoft.com/office/word/2016/wordml/cid" xmlns:w16se="http://schemas.microsoft.com/office/word/2015/wordml/symex" xmlns:wpg="http://schemas.microsoft.com/office/word/2010/wordprocessingGroup" xmlns:wpi="http://schemas.microsoft.com/office/word/2010/wordprocessingInk" xmlns:wne="http://schemas.microsoft.com/office/word/2006/wordml" xmlns:wps="http://schemas.microsoft.com/office/word/2010/wordprocessingShape" mc:Ignorable="w14 w15 w16se w16cid wp14">
+  <w:abstractNum w:abstractNumId="0" w15:restartNumberingAfterBreak="0">
+    <w:nsid w:val="44EC4BF1"/>
+    <w:multiLevelType w:val="hybridMultilevel"/>
+    <w:tmpl w:val="3934CBD0"/>
+    <w:lvl w:ilvl="0" w:tplc="04090001">
+      <w:start w:val="1"/>
+      <w:numFmt w:val="bullet"/>
+      <w:lvlText w:val=""/>
+      <w:lvlJc w:val="left"/>
+      <w:pPr>
+        <w:ind w:left="720" w:hanging="360"/>
+      </w:pPr>
+      <w:rPr>
+        <w:rFonts w:ascii="Symbol" w:hAnsi="Symbol" w:hint="default"/>
+      </w:rPr>
+    </w:lvl>
+    <w:lvl w:ilvl="1" w:tplc="04090003">
+      <w:start w:val="1"/>
+      <w:numFmt w:val="bullet"/>
+      <w:lvlText w:val="o"/>
+      <w:lvlJc w:val="left"/>
+      <w:pPr>
+        <w:ind w:left="1440" w:hanging="360"/>
+      </w:pPr>
+      <w:rPr>
+        <w:rFonts w:ascii="Courier New" w:hAnsi="Courier New" w:cs="Courier New" w:hint="default"/>
+      </w:rPr>
+    </w:lvl>
+    <w:lvl w:ilvl="2" w:tplc="04090005">
+      <w:start w:val="1"/>
+      <w:numFmt w:val="bullet"/>
+      <w:lvlText w:val=""/>
+      <w:lvlJc w:val="left"/>
+      <w:pPr>
+        <w:ind w:left="2160" w:hanging="360"/>
+      </w:pPr>
+      <w:rPr>
+        <w:rFonts w:ascii="Wingdings" w:hAnsi="Wingdings" w:hint="default"/>
+      </w:rPr>
+    </w:lvl>
+    <w:lvl w:ilvl="3" w:tplc="04090001" w:tentative="1">
+      <w:start w:val="1"/>
+      <w:numFmt w:val="bullet"/>
+      <w:lvlText w:val=""/>
+      <w:lvlJc w:val="left"/>
+      <w:pPr>
+        <w:ind w:left="2880" w:hanging="360"/>
+      </w:pPr>
+      <w:rPr>
+        <w:rFonts w:ascii="Symbol" w:hAnsi="Symbol" w:hint="default"/>
+      </w:rPr>
+    </w:lvl>
+    <w:lvl w:ilvl="4" w:tplc="04090003" w:tentative="1">
+      <w:start w:val="1"/>
+      <w:numFmt w:val="bullet"/>
+      <w:lvlText w:val="o"/>
+      <w:lvlJc w:val="left"/>
+      <w:pPr>
+        <w:ind w:left="3600" w:hanging="360"/>
+      </w:pPr>
+      <w:rPr>
+        <w:rFonts w:ascii="Courier New" w:hAnsi="Courier New" w:cs="Courier New" w:hint="default"/>
+      </w:rPr>
+    </w:lvl>
+    <w:lvl w:ilvl="5" w:tplc="04090005" w:tentative="1">
+      <w:start w:val="1"/>
+      <w:numFmt w:val="bullet"/>
+      <w:lvlText w:val=""/>
+      <w:lvlJc w:val="left"/>
+      <w:pPr>
+        <w:ind w:left="4320" w:hanging="360"/>
+      </w:pPr>
+      <w:rPr>
+        <w:rFonts w:ascii="Wingdings" w:hAnsi="Wingdings" w:hint="default"/>
+      </w:rPr>
+    </w:lvl>
+    <w:lvl w:ilvl="6" w:tplc="04090001" w:tentative="1">
+      <w:start w:val="1"/>
+      <w:numFmt w:val="bullet"/>
+      <w:lvlText w:val=""/>
+      <w:lvlJc w:val="left"/>
+      <w:pPr>
+        <w:ind w:left="5040" w:hanging="360"/>
+      </w:pPr>
+      <w:rPr>
+        <w:rFonts w:ascii="Symbol" w:hAnsi="Symbol" w:hint="default"/>
+      </w:rPr>
+    </w:lvl>
+    <w:lvl w:ilvl="7" w:tplc="04090003" w:tentative="1">
+      <w:start w:val="1"/>
+      <w:numFmt w:val="bullet"/>
+      <w:lvlText w:val="o"/>
+      <w:lvlJc w:val="left"/>
+      <w:pPr>
+        <w:ind w:left="5760" w:hanging="360"/>
+      </w:pPr>
+      <w:rPr>
+        <w:rFonts w:ascii="Courier New" w:hAnsi="Courier New" w:cs="Courier New" w:hint="default"/>
+      </w:rPr>
+    </w:lvl>
+    <w:lvl w:ilvl="8" w:tplc="04090005" w:tentative="1">
+      <w:start w:val="1"/>
+      <w:numFmt w:val="bullet"/>
+      <w:lvlText w:val=""/>
+      <w:lvlJc w:val="left"/>
+      <w:pPr>
+        <w:ind w:left="6480" w:hanging="360"/>
+      </w:pPr>
+      <w:rPr>
+        <w:rFonts w:ascii="Wingdings" w:hAnsi="Wingdings" w:hint="default"/>
+      </w:rPr>
+    </w:lvl>
+  </w:abstractNum>
+  <w:num w:numId="1">
+    <w:abstractNumId w:val="0"/>
+  </w:num>
+</w:numbering>
 </file>
 
 <file path=word/styles.xml><?xml version="1.0" encoding="utf-8"?>
@@ -734,6 +1846,17 @@
     <w:semiHidden/>
     <w:unhideWhenUsed/>
   </w:style>
+  <w:style w:type="paragraph" w:styleId="ListParagraph">
+    <w:name w:val="List Paragraph"/>
+    <w:basedOn w:val="Normal"/>
+    <w:uiPriority w:val="34"/>
+    <w:qFormat/>
+    <w:rsid w:val="00192802"/>
+    <w:pPr>
+      <w:ind w:left="720"/>
+      <w:contextualSpacing/>
+    </w:pPr>
+  </w:style>
 </w:styles>
 </file>
 

</xml_diff>